<commit_message>
Add deliverables for week 4, update Arbeitsplan
</commit_message>
<xml_diff>
--- a/ArbeitsplanPSECryptopus.docx
+++ b/ArbeitsplanPSECryptopus.docx
@@ -22,96 +22,12 @@
       <w:pPr>
         <w:pStyle w:val="Normal"/>
         <w:rPr>
-          <w:rFonts w:ascii="Segoe UI" w:hAnsi="Segoe UI"/>
-        </w:rPr>
-      </w:pPr>
-      <w:r>
-        <w:rPr>
-          <w:rFonts w:ascii="Segoe UI" w:hAnsi="Segoe UI"/>
-        </w:rPr>
-      </w:r>
-    </w:p>
-    <w:p>
-      <w:pPr>
-        <w:pStyle w:val="Normal"/>
-        <w:rPr>
-          <w:rFonts w:ascii="Segoe UI" w:hAnsi="Segoe UI"/>
-        </w:rPr>
-      </w:pPr>
-      <w:hyperlink r:id="rId2">
-        <w:r>
-          <w:rPr>
-            <w:rStyle w:val="Internetverknpfung"/>
-            <w:rFonts w:eastAsia="Times New Roman" w:cs="Segoe UI" w:ascii="Segoe UI" w:hAnsi="Segoe UI"/>
-            <w:color w:val="24292F"/>
-            <w:kern w:val="2"/>
-            <w:u w:val="single"/>
-            <w:lang w:val="en-US" w:eastAsia="de-DE" w:bidi="zxx"/>
-          </w:rPr>
-          <w:t xml:space="preserve">Vorbereitung – Einrichten von Entwicklungsumgebung und </w:t>
-        </w:r>
-        <w:r>
-          <w:rPr>
-            <w:rStyle w:val="Internetverknpfung"/>
-            <w:rFonts w:eastAsia="Times New Roman" w:cs="Segoe UI" w:ascii="Segoe UI" w:hAnsi="Segoe UI"/>
-            <w:color w:val="24292F"/>
-            <w:kern w:val="2"/>
-            <w:u w:val="single"/>
-            <w:lang w:val="en-US" w:eastAsia="de-DE" w:bidi="zxx"/>
-          </w:rPr>
-          <w:t>Einarbeiten in</w:t>
-        </w:r>
-        <w:r>
-          <w:rPr>
-            <w:rStyle w:val="Internetverknpfung"/>
-            <w:rFonts w:eastAsia="Times New Roman" w:cs="Segoe UI" w:ascii="Segoe UI" w:hAnsi="Segoe UI"/>
-            <w:color w:val="24292F"/>
-            <w:kern w:val="2"/>
-            <w:u w:val="single"/>
-            <w:lang w:val="en-US" w:eastAsia="de-DE" w:bidi="zxx"/>
-          </w:rPr>
-          <w:t xml:space="preserve"> Technologien</w:t>
-        </w:r>
-      </w:hyperlink>
-    </w:p>
-    <w:p>
-      <w:pPr>
-        <w:pStyle w:val="Normal"/>
-        <w:rPr>
-          <w:rFonts w:ascii="Segoe UI" w:hAnsi="Segoe UI" w:eastAsia="Times New Roman" w:cs="Segoe UI"/>
-          <w:color w:val="24292F"/>
-          <w:kern w:val="2"/>
-          <w:u w:val="none"/>
-          <w:lang w:val="en-US" w:eastAsia="de-DE" w:bidi="zxx"/>
-        </w:rPr>
-      </w:pPr>
-      <w:r>
-        <w:rPr>
-          <w:rFonts w:eastAsia="Times New Roman" w:cs="Segoe UI" w:ascii="Segoe UI" w:hAnsi="Segoe UI"/>
-          <w:color w:val="24292F"/>
-          <w:kern w:val="2"/>
-          <w:u w:val="none"/>
-          <w:lang w:val="en-US" w:eastAsia="de-DE" w:bidi="zxx"/>
-        </w:rPr>
-        <w:t>Assignees:</w:t>
-      </w:r>
-    </w:p>
-    <w:p>
-      <w:pPr>
-        <w:pStyle w:val="Normal"/>
-        <w:rPr>
-          <w:rFonts w:ascii="Segoe UI" w:hAnsi="Segoe UI"/>
-        </w:rPr>
-      </w:pPr>
-      <w:r>
-        <w:rPr>
-          <w:rFonts w:eastAsia="Times New Roman" w:cs="Segoe UI" w:ascii="Segoe UI" w:hAnsi="Segoe UI"/>
-          <w:color w:val="24292F"/>
-          <w:kern w:val="2"/>
-          <w:u w:val="none"/>
-          <w:lang w:val="en-US" w:eastAsia="de-DE" w:bidi="zxx"/>
-        </w:rPr>
-        <w:t>Alle</w:t>
+          <w:rStyle w:val="Internetverknpfung"/>
+          <w:rFonts w:ascii="Segoe UI" w:hAnsi="Segoe UI"/>
+        </w:rPr>
+      </w:pPr>
+      <w:r>
+        <w:rPr/>
       </w:r>
     </w:p>
     <w:p>
@@ -135,11 +51,11 @@
           <w:numId w:val="0"/>
         </w:numPr>
         <w:shd w:val="clear" w:color="auto" w:fill="FFFFFF"/>
-        <w:ind w:right="2250" w:hanging="0"/>
+        <w:ind w:left="0" w:right="2250" w:hanging="0"/>
         <w:outlineLvl w:val="0"/>
         <w:rPr/>
       </w:pPr>
-      <w:hyperlink r:id="rId3">
+      <w:hyperlink r:id="rId2">
         <w:r>
           <w:rPr>
             <w:rStyle w:val="Internetverknpfung"/>
@@ -151,6 +67,26 @@
           <w:t>#512 “TECH: Upgrade to Ruby 3.0, Rails 7.0”</w:t>
         </w:r>
       </w:hyperlink>
+      <w:r>
+        <w:rPr>
+          <w:rStyle w:val="Internetverknpfung"/>
+          <w:rFonts w:eastAsia="Times New Roman" w:cs="Segoe UI" w:ascii="Segoe UI" w:hAnsi="Segoe UI"/>
+          <w:color w:val="24292F"/>
+          <w:kern w:val="2"/>
+          <w:lang w:val="en-US" w:eastAsia="de-DE"/>
+        </w:rPr>
+        <w:t xml:space="preserve"> </w:t>
+      </w:r>
+      <w:r>
+        <w:rPr>
+          <w:rStyle w:val="Internetverknpfung"/>
+          <w:rFonts w:eastAsia="Times New Roman" w:cs="Segoe UI" w:ascii="Segoe UI" w:hAnsi="Segoe UI"/>
+          <w:color w:val="24292F"/>
+          <w:kern w:val="2"/>
+          <w:lang w:val="en-US" w:eastAsia="de-DE"/>
+        </w:rPr>
+        <w:t>(8 SP)</w:t>
+      </w:r>
     </w:p>
     <w:p>
       <w:pPr>
@@ -160,7 +96,7 @@
           <w:numId w:val="0"/>
         </w:numPr>
         <w:shd w:val="clear" w:color="auto" w:fill="FFFFFF"/>
-        <w:ind w:right="2250" w:hanging="0"/>
+        <w:ind w:left="0" w:right="2250" w:hanging="0"/>
         <w:outlineLvl w:val="0"/>
         <w:rPr>
           <w:rFonts w:ascii="Segoe UI" w:hAnsi="Segoe UI"/>
@@ -184,7 +120,7 @@
           <w:numId w:val="0"/>
         </w:numPr>
         <w:shd w:val="clear" w:color="auto" w:fill="FFFFFF"/>
-        <w:ind w:right="2250" w:hanging="0"/>
+        <w:ind w:left="0" w:right="2250" w:hanging="0"/>
         <w:outlineLvl w:val="0"/>
         <w:rPr>
           <w:rFonts w:ascii="Segoe UI" w:hAnsi="Segoe UI"/>
@@ -208,7 +144,7 @@
           <w:numId w:val="0"/>
         </w:numPr>
         <w:shd w:val="clear" w:color="auto" w:fill="FFFFFF"/>
-        <w:ind w:right="2250" w:hanging="0"/>
+        <w:ind w:left="0" w:right="2250" w:hanging="0"/>
         <w:outlineLvl w:val="0"/>
         <w:rPr>
           <w:rFonts w:ascii="Segoe UI" w:hAnsi="Segoe UI" w:eastAsia="Times New Roman" w:cs="Segoe UI"/>
@@ -234,7 +170,7 @@
         <w:ind w:right="2250" w:hanging="0"/>
         <w:rPr/>
       </w:pPr>
-      <w:hyperlink r:id="rId4">
+      <w:hyperlink r:id="rId3">
         <w:r>
           <w:rPr>
             <w:rStyle w:val="Internetverknpfung"/>
@@ -249,6 +185,32 @@
           <w:t>#541 Feature: Provide sorting in admin/users view</w:t>
         </w:r>
       </w:hyperlink>
+      <w:r>
+        <w:rPr>
+          <w:rStyle w:val="Internetverknpfung"/>
+          <w:rFonts w:cs="Segoe UI" w:ascii="Segoe UI" w:hAnsi="Segoe UI"/>
+          <w:b w:val="false"/>
+          <w:bCs w:val="false"/>
+          <w:color w:val="24292F"/>
+          <w:sz w:val="24"/>
+          <w:szCs w:val="24"/>
+          <w:lang w:val="en-US"/>
+        </w:rPr>
+        <w:t xml:space="preserve"> </w:t>
+      </w:r>
+      <w:r>
+        <w:rPr>
+          <w:rStyle w:val="Internetverknpfung"/>
+          <w:rFonts w:cs="Segoe UI" w:ascii="Segoe UI" w:hAnsi="Segoe UI"/>
+          <w:b w:val="false"/>
+          <w:bCs w:val="false"/>
+          <w:color w:val="24292F"/>
+          <w:sz w:val="24"/>
+          <w:szCs w:val="24"/>
+          <w:lang w:val="en-US"/>
+        </w:rPr>
+        <w:t>(5 SP)</w:t>
+      </w:r>
     </w:p>
     <w:p>
       <w:pPr>
@@ -356,7 +318,7 @@
         <w:ind w:right="2250" w:hanging="0"/>
         <w:rPr/>
       </w:pPr>
-      <w:hyperlink r:id="rId5">
+      <w:hyperlink r:id="rId4">
         <w:r>
           <w:rPr>
             <w:rStyle w:val="Internetverknpfung"/>
@@ -371,6 +333,32 @@
           <w:t># 157 Tell the user if there is no password stored</w:t>
         </w:r>
       </w:hyperlink>
+      <w:r>
+        <w:rPr>
+          <w:rStyle w:val="Internetverknpfung"/>
+          <w:rFonts w:cs="Segoe UI" w:ascii="Segoe UI" w:hAnsi="Segoe UI"/>
+          <w:b w:val="false"/>
+          <w:bCs w:val="false"/>
+          <w:color w:val="24292F"/>
+          <w:sz w:val="24"/>
+          <w:szCs w:val="24"/>
+          <w:lang w:val="en-US"/>
+        </w:rPr>
+        <w:t xml:space="preserve"> </w:t>
+      </w:r>
+      <w:r>
+        <w:rPr>
+          <w:rStyle w:val="Internetverknpfung"/>
+          <w:rFonts w:cs="Segoe UI" w:ascii="Segoe UI" w:hAnsi="Segoe UI"/>
+          <w:b w:val="false"/>
+          <w:bCs w:val="false"/>
+          <w:color w:val="24292F"/>
+          <w:sz w:val="24"/>
+          <w:szCs w:val="24"/>
+          <w:lang w:val="en-US"/>
+        </w:rPr>
+        <w:t>(3 SP)</w:t>
+      </w:r>
     </w:p>
     <w:p>
       <w:pPr>
@@ -474,6 +462,98 @@
       </w:pPr>
       <w:r>
         <w:rPr/>
+      </w:r>
+      <w:r>
+        <w:br w:type="page"/>
+      </w:r>
+    </w:p>
+    <w:p>
+      <w:pPr>
+        <w:pStyle w:val="Normal"/>
+        <w:rPr>
+          <w:rFonts w:ascii="Segoe UI" w:hAnsi="Segoe UI"/>
+          <w:b/>
+          <w:b/>
+          <w:bCs/>
+        </w:rPr>
+      </w:pPr>
+      <w:r>
+        <w:rPr>
+          <w:rFonts w:ascii="Segoe UI" w:hAnsi="Segoe UI"/>
+          <w:b/>
+          <w:bCs/>
+        </w:rPr>
+        <w:t>Abgeschlossen:</w:t>
+      </w:r>
+    </w:p>
+    <w:p>
+      <w:pPr>
+        <w:pStyle w:val="Normal"/>
+        <w:rPr/>
+      </w:pPr>
+      <w:r>
+        <w:rPr/>
+      </w:r>
+    </w:p>
+    <w:p>
+      <w:pPr>
+        <w:pStyle w:val="Normal"/>
+        <w:rPr>
+          <w:rFonts w:ascii="Segoe UI" w:hAnsi="Segoe UI"/>
+        </w:rPr>
+      </w:pPr>
+      <w:hyperlink r:id="rId5">
+        <w:r>
+          <w:rPr>
+            <w:rStyle w:val="Internetverknpfung"/>
+            <w:rFonts w:eastAsia="Times New Roman" w:cs="Segoe UI" w:ascii="Segoe UI" w:hAnsi="Segoe UI"/>
+            <w:color w:val="24292F"/>
+            <w:kern w:val="2"/>
+            <w:u w:val="single"/>
+            <w:lang w:val="en-US" w:eastAsia="de-DE" w:bidi="zxx"/>
+          </w:rPr>
+          <w:t>Vorbereitung – Einrichten von Entwicklungsumgebung und Einarbeiten in Technologien</w:t>
+        </w:r>
+      </w:hyperlink>
+    </w:p>
+    <w:p>
+      <w:pPr>
+        <w:pStyle w:val="Normal"/>
+        <w:rPr>
+          <w:rFonts w:ascii="Segoe UI" w:hAnsi="Segoe UI" w:eastAsia="Times New Roman" w:cs="Segoe UI"/>
+          <w:color w:val="24292F"/>
+          <w:kern w:val="2"/>
+          <w:u w:val="none"/>
+          <w:lang w:val="en-US" w:eastAsia="de-DE" w:bidi="zxx"/>
+        </w:rPr>
+      </w:pPr>
+      <w:r>
+        <w:rPr>
+          <w:rFonts w:eastAsia="Times New Roman" w:cs="Segoe UI" w:ascii="Segoe UI" w:hAnsi="Segoe UI"/>
+          <w:color w:val="24292F"/>
+          <w:kern w:val="2"/>
+          <w:u w:val="none"/>
+          <w:lang w:val="en-US" w:eastAsia="de-DE" w:bidi="zxx"/>
+        </w:rPr>
+        <w:t>Assignees:</w:t>
+      </w:r>
+    </w:p>
+    <w:p>
+      <w:pPr>
+        <w:pStyle w:val="Normal"/>
+        <w:rPr>
+          <w:rFonts w:ascii="Segoe UI" w:hAnsi="Segoe UI"/>
+        </w:rPr>
+      </w:pPr>
+      <w:r>
+        <w:rPr>
+          <w:rFonts w:eastAsia="Times New Roman" w:cs="Segoe UI" w:ascii="Segoe UI" w:hAnsi="Segoe UI"/>
+          <w:color w:val="24292F"/>
+          <w:kern w:val="2"/>
+          <w:u w:val="none"/>
+          <w:lang w:val="en-US" w:eastAsia="de-DE" w:bidi="zxx"/>
+        </w:rPr>
+        <w:t>Alle</w:t>
       </w:r>
     </w:p>
     <w:sectPr>
@@ -495,7 +575,6 @@
     <w:rPrDefault>
       <w:rPr>
         <w:rFonts w:ascii="Calibri" w:hAnsi="Calibri" w:eastAsia="Calibri" w:cs="" w:asciiTheme="minorHAnsi" w:cstheme="minorBidi" w:eastAsiaTheme="minorHAnsi" w:hAnsiTheme="minorHAnsi"/>
-        <w:sz w:val="24"/>
         <w:szCs w:val="24"/>
         <w:lang w:val="de-CH" w:eastAsia="en-US" w:bidi="ar-SA"/>
       </w:rPr>
@@ -889,6 +968,7 @@
     <w:qFormat/>
     <w:pPr>
       <w:widowControl/>
+      <w:suppressAutoHyphens w:val="true"/>
       <w:bidi w:val="0"/>
       <w:spacing w:before="0" w:after="0"/>
       <w:jc w:val="left"/>

</xml_diff>